<commit_message>
adicionando git ignore  aruivos .docx
</commit_message>
<xml_diff>
--- a/Java Script.docx
+++ b/Java Script.docx
@@ -2,6 +2,331 @@
 <file path=word/document.xml><?xml version="1.0" encoding="utf-8"?>
 <w:document xmlns:wpc="http://schemas.microsoft.com/office/word/2010/wordprocessingCanvas" xmlns:cx="http://schemas.microsoft.com/office/drawing/2014/chartex" xmlns:cx1="http://schemas.microsoft.com/office/drawing/2015/9/8/chartex" xmlns:cx2="http://schemas.microsoft.com/office/drawing/2015/10/21/chartex" xmlns:cx3="http://schemas.microsoft.com/office/drawing/2016/5/9/chartex" xmlns:cx4="http://schemas.microsoft.com/office/drawing/2016/5/10/chartex" xmlns:cx5="http://schemas.microsoft.com/office/drawing/2016/5/11/chartex" xmlns:cx6="http://schemas.microsoft.com/office/drawing/2016/5/12/chartex" xmlns:cx7="http://schemas.microsoft.com/office/drawing/2016/5/13/chartex" xmlns:cx8="http://schemas.microsoft.com/office/drawing/2016/5/14/chartex" xmlns:mc="http://schemas.openxmlformats.org/markup-compatibility/2006" xmlns:aink="http://schemas.microsoft.com/office/drawing/2016/ink" xmlns:am3d="http://schemas.microsoft.com/office/drawing/2017/model3d" xmlns:o="urn:schemas-microsoft-com:office:office" xmlns:oel="http://schemas.microsoft.com/office/2019/extlst" xmlns:r="http://schemas.openxmlformats.org/officeDocument/2006/relationships" xmlns:m="http://schemas.openxmlformats.org/officeDocument/2006/math" xmlns:v="urn:schemas-microsoft-com:vml" xmlns:wp14="http://schemas.microsoft.com/office/word/2010/wordprocessingDrawing" xmlns:wp="http://schemas.openxmlformats.org/drawingml/2006/wordprocessingDrawing" xmlns:w10="urn:schemas-microsoft-com:office:word" xmlns:w="http://schemas.openxmlformats.org/wordprocessingml/2006/main" xmlns:w14="http://schemas.microsoft.com/office/word/2010/wordml" xmlns:w15="http://schemas.microsoft.com/office/word/2012/wordml" xmlns:w16cex="http://schemas.microsoft.com/office/word/2018/wordml/cex" xmlns:w16cid="http://schemas.microsoft.com/office/word/2016/wordml/cid" xmlns:w16="http://schemas.microsoft.com/office/word/2018/wordml" xmlns:w16du="http://schemas.microsoft.com/office/word/2023/wordml/word16du" xmlns:w16sdtdh="http://schemas.microsoft.com/office/word/2020/wordml/sdtdatahash" xmlns:w16se="http://schemas.microsoft.com/office/word/2015/wordml/symex" xmlns:wpg="http://schemas.microsoft.com/office/word/2010/wordprocessingGroup" xmlns:wpi="http://schemas.microsoft.com/office/word/2010/wordprocessingInk" xmlns:wne="http://schemas.microsoft.com/office/word/2006/wordml" xmlns:wps="http://schemas.microsoft.com/office/word/2010/wordprocessingShape" mc:Ignorable="w14 w15 w16se w16cid w16 w16cex w16sdtdh w16du wp14">
   <w:body>
+    <w:p>
+      <w:pPr>
+        <w:rPr>
+          <w:b/>
+          <w:bCs/>
+        </w:rPr>
+      </w:pPr>
+      <w:r>
+        <w:rPr>
+          <w:b/>
+          <w:bCs/>
+        </w:rPr>
+        <w:t>Seleção de Documentos HTML – querySelctor</w:t>
+      </w:r>
+    </w:p>
+    <w:p>
+      <w:r>
+        <w:t>document.querySelector - Seleciona um element</w:t>
+      </w:r>
+      <w:r>
+        <w:t>o</w:t>
+      </w:r>
+      <w:r>
+        <w:t xml:space="preserve"> escrito no html</w:t>
+      </w:r>
+    </w:p>
+    <w:p>
+      <w:r>
+        <w:drawing>
+          <wp:inline distT="0" distB="0" distL="0" distR="0" wp14:anchorId="0C731883" wp14:editId="368020EC">
+            <wp:extent cx="4486901" cy="314369"/>
+            <wp:effectExtent l="0" t="0" r="0" b="9525"/>
+            <wp:docPr id="1023416388" name="Imagem 1"/>
+            <wp:cNvGraphicFramePr>
+              <a:graphicFrameLocks xmlns:a="http://schemas.openxmlformats.org/drawingml/2006/main" noChangeAspect="1"/>
+            </wp:cNvGraphicFramePr>
+            <a:graphic xmlns:a="http://schemas.openxmlformats.org/drawingml/2006/main">
+              <a:graphicData uri="http://schemas.openxmlformats.org/drawingml/2006/picture">
+                <pic:pic xmlns:pic="http://schemas.openxmlformats.org/drawingml/2006/picture">
+                  <pic:nvPicPr>
+                    <pic:cNvPr id="1023416388" name=""/>
+                    <pic:cNvPicPr/>
+                  </pic:nvPicPr>
+                  <pic:blipFill>
+                    <a:blip r:embed="rId4"/>
+                    <a:stretch>
+                      <a:fillRect/>
+                    </a:stretch>
+                  </pic:blipFill>
+                  <pic:spPr>
+                    <a:xfrm>
+                      <a:off x="0" y="0"/>
+                      <a:ext cx="4486901" cy="314369"/>
+                    </a:xfrm>
+                    <a:prstGeom prst="rect">
+                      <a:avLst/>
+                    </a:prstGeom>
+                  </pic:spPr>
+                </pic:pic>
+              </a:graphicData>
+            </a:graphic>
+          </wp:inline>
+        </w:drawing>
+      </w:r>
+    </w:p>
+    <w:p>
+      <w:r>
+        <w:t>Neste caso a variável listaDeTeclas são todos os elementos no html que tem a classe tecla.</w:t>
+      </w:r>
+    </w:p>
+    <w:p>
+      <w:pPr>
+        <w:rPr>
+          <w:b/>
+          <w:bCs/>
+        </w:rPr>
+      </w:pPr>
+      <w:r>
+        <w:rPr>
+          <w:b/>
+          <w:bCs/>
+        </w:rPr>
+        <w:t xml:space="preserve">Váriavel </w:t>
+      </w:r>
+      <w:r>
+        <w:rPr>
+          <w:b/>
+          <w:bCs/>
+        </w:rPr>
+        <w:t>Constante</w:t>
+      </w:r>
+      <w:r>
+        <w:rPr>
+          <w:b/>
+          <w:bCs/>
+        </w:rPr>
+        <w:t xml:space="preserve"> - const</w:t>
+      </w:r>
+    </w:p>
+    <w:p>
+      <w:r>
+        <w:t xml:space="preserve">É um </w:t>
+      </w:r>
+      <w:r>
+        <w:t>tipo de variavel para atribuição</w:t>
+      </w:r>
+      <w:r>
+        <w:t xml:space="preserve"> fixa ou que não sobre alteração</w:t>
+      </w:r>
+    </w:p>
+    <w:p>
+      <w:r>
+        <w:drawing>
+          <wp:inline distT="0" distB="0" distL="0" distR="0" wp14:anchorId="18214585" wp14:editId="4F74AEF8">
+            <wp:extent cx="2981741" cy="238158"/>
+            <wp:effectExtent l="0" t="0" r="9525" b="9525"/>
+            <wp:docPr id="1866221149" name="Imagem 1"/>
+            <wp:cNvGraphicFramePr>
+              <a:graphicFrameLocks xmlns:a="http://schemas.openxmlformats.org/drawingml/2006/main" noChangeAspect="1"/>
+            </wp:cNvGraphicFramePr>
+            <a:graphic xmlns:a="http://schemas.openxmlformats.org/drawingml/2006/main">
+              <a:graphicData uri="http://schemas.openxmlformats.org/drawingml/2006/picture">
+                <pic:pic xmlns:pic="http://schemas.openxmlformats.org/drawingml/2006/picture">
+                  <pic:nvPicPr>
+                    <pic:cNvPr id="1866221149" name=""/>
+                    <pic:cNvPicPr/>
+                  </pic:nvPicPr>
+                  <pic:blipFill>
+                    <a:blip r:embed="rId5"/>
+                    <a:stretch>
+                      <a:fillRect/>
+                    </a:stretch>
+                  </pic:blipFill>
+                  <pic:spPr>
+                    <a:xfrm>
+                      <a:off x="0" y="0"/>
+                      <a:ext cx="2981741" cy="238158"/>
+                    </a:xfrm>
+                    <a:prstGeom prst="rect">
+                      <a:avLst/>
+                    </a:prstGeom>
+                  </pic:spPr>
+                </pic:pic>
+              </a:graphicData>
+            </a:graphic>
+          </wp:inline>
+        </w:drawing>
+      </w:r>
+    </w:p>
+    <w:p>
+      <w:pPr>
+        <w:rPr>
+          <w:b/>
+          <w:bCs/>
+        </w:rPr>
+      </w:pPr>
+      <w:r>
+        <w:rPr>
+          <w:b/>
+          <w:bCs/>
+        </w:rPr>
+        <w:t xml:space="preserve">Variavel Dinâmica – </w:t>
+      </w:r>
+      <w:r>
+        <w:rPr>
+          <w:b/>
+          <w:bCs/>
+        </w:rPr>
+        <w:t>let</w:t>
+      </w:r>
+    </w:p>
+    <w:p>
+      <w:pPr>
+        <w:tabs>
+          <w:tab w:val="left" w:pos="6090"/>
+        </w:tabs>
+      </w:pPr>
+      <w:r>
+        <w:t xml:space="preserve">É um tipo de </w:t>
+      </w:r>
+      <w:r>
+        <w:t xml:space="preserve">variavel que sempre recebe </w:t>
+      </w:r>
+      <w:r>
+        <w:t xml:space="preserve">um </w:t>
+      </w:r>
+      <w:r>
+        <w:t xml:space="preserve">valor </w:t>
+      </w:r>
+      <w:r>
+        <w:t>novo</w:t>
+      </w:r>
+      <w:r>
+        <w:tab/>
+      </w:r>
+    </w:p>
+    <w:p>
+      <w:pPr>
+        <w:tabs>
+          <w:tab w:val="left" w:pos="6090"/>
+        </w:tabs>
+      </w:pPr>
+      <w:r>
+        <w:drawing>
+          <wp:inline distT="0" distB="0" distL="0" distR="0" wp14:anchorId="3925CF8E" wp14:editId="7A985672">
+            <wp:extent cx="5144218" cy="257211"/>
+            <wp:effectExtent l="0" t="0" r="0" b="9525"/>
+            <wp:docPr id="1637218181" name="Imagem 1"/>
+            <wp:cNvGraphicFramePr>
+              <a:graphicFrameLocks xmlns:a="http://schemas.openxmlformats.org/drawingml/2006/main" noChangeAspect="1"/>
+            </wp:cNvGraphicFramePr>
+            <a:graphic xmlns:a="http://schemas.openxmlformats.org/drawingml/2006/main">
+              <a:graphicData uri="http://schemas.openxmlformats.org/drawingml/2006/picture">
+                <pic:pic xmlns:pic="http://schemas.openxmlformats.org/drawingml/2006/picture">
+                  <pic:nvPicPr>
+                    <pic:cNvPr id="1637218181" name=""/>
+                    <pic:cNvPicPr/>
+                  </pic:nvPicPr>
+                  <pic:blipFill>
+                    <a:blip r:embed="rId6"/>
+                    <a:stretch>
+                      <a:fillRect/>
+                    </a:stretch>
+                  </pic:blipFill>
+                  <pic:spPr>
+                    <a:xfrm>
+                      <a:off x="0" y="0"/>
+                      <a:ext cx="5144218" cy="257211"/>
+                    </a:xfrm>
+                    <a:prstGeom prst="rect">
+                      <a:avLst/>
+                    </a:prstGeom>
+                  </pic:spPr>
+                </pic:pic>
+              </a:graphicData>
+            </a:graphic>
+          </wp:inline>
+        </w:drawing>
+      </w:r>
+    </w:p>
+    <w:p>
+      <w:pPr>
+        <w:rPr>
+          <w:b/>
+          <w:bCs/>
+          <w:u w:val="single"/>
+        </w:rPr>
+      </w:pPr>
+      <w:r>
+        <w:rPr>
+          <w:b/>
+          <w:bCs/>
+        </w:rPr>
+        <w:t>Função Play</w:t>
+      </w:r>
+    </w:p>
+    <w:p>
+      <w:r>
+        <w:t xml:space="preserve">.play() - função JavaScript que faz o pay do audio. </w:t>
+      </w:r>
+    </w:p>
+    <w:p>
+      <w:pPr>
+        <w:rPr>
+          <w:b/>
+          <w:bCs/>
+        </w:rPr>
+      </w:pPr>
+      <w:r>
+        <w:rPr>
+          <w:b/>
+          <w:bCs/>
+        </w:rPr>
+        <w:drawing>
+          <wp:inline distT="0" distB="0" distL="0" distR="0" wp14:anchorId="29C46B08" wp14:editId="6F4AE872">
+            <wp:extent cx="3886742" cy="247685"/>
+            <wp:effectExtent l="0" t="0" r="0" b="0"/>
+            <wp:docPr id="493832418" name="Imagem 1"/>
+            <wp:cNvGraphicFramePr>
+              <a:graphicFrameLocks xmlns:a="http://schemas.openxmlformats.org/drawingml/2006/main" noChangeAspect="1"/>
+            </wp:cNvGraphicFramePr>
+            <a:graphic xmlns:a="http://schemas.openxmlformats.org/drawingml/2006/main">
+              <a:graphicData uri="http://schemas.openxmlformats.org/drawingml/2006/picture">
+                <pic:pic xmlns:pic="http://schemas.openxmlformats.org/drawingml/2006/picture">
+                  <pic:nvPicPr>
+                    <pic:cNvPr id="493832418" name=""/>
+                    <pic:cNvPicPr/>
+                  </pic:nvPicPr>
+                  <pic:blipFill>
+                    <a:blip r:embed="rId7"/>
+                    <a:stretch>
+                      <a:fillRect/>
+                    </a:stretch>
+                  </pic:blipFill>
+                  <pic:spPr>
+                    <a:xfrm>
+                      <a:off x="0" y="0"/>
+                      <a:ext cx="3886742" cy="247685"/>
+                    </a:xfrm>
+                    <a:prstGeom prst="rect">
+                      <a:avLst/>
+                    </a:prstGeom>
+                  </pic:spPr>
+                </pic:pic>
+              </a:graphicData>
+            </a:graphic>
+          </wp:inline>
+        </w:drawing>
+      </w:r>
+    </w:p>
+    <w:p>
+      <w:pPr>
+        <w:rPr>
+          <w:b/>
+          <w:bCs/>
+        </w:rPr>
+      </w:pPr>
+      <w:r>
+        <w:rPr>
+          <w:b/>
+          <w:bCs/>
+        </w:rPr>
+        <w:tab/>
+      </w:r>
+    </w:p>
     <w:p>
       <w:pPr>
         <w:rPr>
@@ -45,7 +370,7 @@
                     <pic:cNvPicPr/>
                   </pic:nvPicPr>
                   <pic:blipFill>
-                    <a:blip r:embed="rId4"/>
+                    <a:blip r:embed="rId8"/>
                     <a:stretch>
                       <a:fillRect/>
                     </a:stretch>
@@ -92,12 +417,73 @@
       </w:r>
     </w:p>
     <w:p>
+      <w:r>
+        <w:lastRenderedPageBreak/>
+        <w:t>São funções sem nomes com objetivo de ser um valor de algum atributo ou váriavel</w:t>
+      </w:r>
+      <w:r>
+        <w:t>.</w:t>
+      </w:r>
+    </w:p>
+    <w:p/>
+    <w:p>
       <w:pPr>
         <w:rPr>
           <w:b/>
           <w:bCs/>
         </w:rPr>
       </w:pPr>
+      <w:r>
+        <w:rPr>
+          <w:b/>
+          <w:bCs/>
+        </w:rPr>
+        <w:t>Textos Dinâmicos</w:t>
+      </w:r>
+    </w:p>
+    <w:p>
+      <w:r>
+        <w:t>Existe uma funcionalidade no JavaScript chadade de .classList que tem o objetivo de listar as classes de uma determina exemplo a lista de teclados:</w:t>
+      </w:r>
+    </w:p>
+    <w:p>
+      <w:r>
+        <w:drawing>
+          <wp:inline distT="0" distB="0" distL="0" distR="0" wp14:anchorId="5A8EA922" wp14:editId="1C71FBA0">
+            <wp:extent cx="5400040" cy="1214755"/>
+            <wp:effectExtent l="0" t="0" r="0" b="4445"/>
+            <wp:docPr id="894513081" name="Imagem 1" descr="Interface gráfica do usuário, Texto&#10;&#10;Descrição gerada automaticamente"/>
+            <wp:cNvGraphicFramePr>
+              <a:graphicFrameLocks xmlns:a="http://schemas.openxmlformats.org/drawingml/2006/main" noChangeAspect="1"/>
+            </wp:cNvGraphicFramePr>
+            <a:graphic xmlns:a="http://schemas.openxmlformats.org/drawingml/2006/main">
+              <a:graphicData uri="http://schemas.openxmlformats.org/drawingml/2006/picture">
+                <pic:pic xmlns:pic="http://schemas.openxmlformats.org/drawingml/2006/picture">
+                  <pic:nvPicPr>
+                    <pic:cNvPr id="894513081" name="Imagem 1" descr="Interface gráfica do usuário, Texto&#10;&#10;Descrição gerada automaticamente"/>
+                    <pic:cNvPicPr/>
+                  </pic:nvPicPr>
+                  <pic:blipFill>
+                    <a:blip r:embed="rId9"/>
+                    <a:stretch>
+                      <a:fillRect/>
+                    </a:stretch>
+                  </pic:blipFill>
+                  <pic:spPr>
+                    <a:xfrm>
+                      <a:off x="0" y="0"/>
+                      <a:ext cx="5400040" cy="1214755"/>
+                    </a:xfrm>
+                    <a:prstGeom prst="rect">
+                      <a:avLst/>
+                    </a:prstGeom>
+                  </pic:spPr>
+                </pic:pic>
+              </a:graphicData>
+            </a:graphic>
+          </wp:inline>
+        </w:drawing>
+      </w:r>
     </w:p>
     <w:sectPr>
       <w:pgSz w:w="11906" w:h="16838"/>
@@ -712,7 +1098,6 @@
   <w:style w:type="character" w:default="1" w:styleId="Fontepargpadro">
     <w:name w:val="Default Paragraph Font"/>
     <w:uiPriority w:val="1"/>
-    <w:semiHidden/>
     <w:unhideWhenUsed/>
   </w:style>
   <w:style w:type="table" w:default="1" w:styleId="Tabelanormal">

</xml_diff>